<commit_message>
first public relase, working fine
</commit_message>
<xml_diff>
--- a/Report.docx
+++ b/Report.docx
@@ -5805,7 +5805,18 @@
           <w:sz w:val="44"/>
           <w:szCs w:val="44"/>
         </w:rPr>
-        <w:t>6.Conclusion:</w:t>
+        <w:t>5</w:t>
+      </w:r>
+      <w:r>
+        <w:rPr>
+          <w:rFonts w:asciiTheme="majorBidi" w:hAnsiTheme="majorBidi" w:cstheme="majorBidi"/>
+          <w:b/>
+          <w:bCs/>
+          <w:color w:val="4472C4" w:themeColor="accent1"/>
+          <w:sz w:val="44"/>
+          <w:szCs w:val="44"/>
+        </w:rPr>
+        <w:t>.Conclusion:</w:t>
       </w:r>
     </w:p>
     <w:p>

</xml_diff>